<commit_message>
(Update): update job roles to, update hero section height.
</commit_message>
<xml_diff>
--- a/Refactor notes and accessiblity audit/Frontend design audit.docx
+++ b/Refactor notes and accessiblity audit/Frontend design audit.docx
@@ -11,6 +11,7 @@
         <w:t>Portfolio Redesign Audit Framework</w:t>
       </w:r>
     </w:p>
+    <w:p/>
     <w:p>
       <w:r>
         <w:t xml:space="preserve">1. </w:t>
@@ -133,6 +134,7 @@
         <w:t>It keeps the narrative without overwhelming the layout.</w:t>
       </w:r>
     </w:p>
+    <w:p/>
     <w:p>
       <w:r>
         <w:t xml:space="preserve">2. </w:t>
@@ -312,9 +314,11 @@
         </w:numPr>
       </w:pPr>
       <w:r>
+        <w:lastRenderedPageBreak/>
         <w:t>A “Read more” expandable section</w:t>
       </w:r>
     </w:p>
+    <w:p/>
     <w:p>
       <w:r>
         <w:t xml:space="preserve">3. </w:t>
@@ -329,7 +333,6 @@
     </w:p>
     <w:p>
       <w:r>
-        <w:lastRenderedPageBreak/>
         <w:t xml:space="preserve">This is about the </w:t>
       </w:r>
       <w:r>
@@ -411,6 +414,7 @@
         <w:t>.</w:t>
       </w:r>
     </w:p>
+    <w:p/>
     <w:p>
       <w:r>
         <w:t xml:space="preserve">4. </w:t>
@@ -538,6 +542,7 @@
         <w:t>Your goal of “clean and light” is spot on — your current palette and spacing feel dense.</w:t>
       </w:r>
     </w:p>
+    <w:p/>
     <w:p>
       <w:r>
         <w:t xml:space="preserve">5. </w:t>
@@ -620,9 +625,11 @@
     </w:p>
     <w:p>
       <w:r>
+        <w:lastRenderedPageBreak/>
         <w:t>Hierarchy is one of the biggest weaknesses in most junior portfolios — fixing it instantly elevates the site.</w:t>
       </w:r>
     </w:p>
+    <w:p/>
     <w:p>
       <w:r>
         <w:t xml:space="preserve">6. </w:t>
@@ -664,7 +671,6 @@
         </w:numPr>
       </w:pPr>
       <w:r>
-        <w:lastRenderedPageBreak/>
         <w:t>Where should motion guide the eye?</w:t>
       </w:r>
     </w:p>
@@ -766,6 +772,7 @@
         <w:t>You already have a strong instinct for intentional motion — the audit will help you decide where to apply it.</w:t>
       </w:r>
     </w:p>
+    <w:p/>
     <w:p>
       <w:r>
         <w:t xml:space="preserve">7. </w:t>
@@ -859,6 +866,7 @@
         <w:t>This is especially important because motion-heavy sites can overwhelm some users.</w:t>
       </w:r>
     </w:p>
+    <w:p/>
     <w:p>
       <w:r>
         <w:t xml:space="preserve">8. </w:t>
@@ -873,6 +881,7 @@
     </w:p>
     <w:p>
       <w:r>
+        <w:lastRenderedPageBreak/>
         <w:t>A slow portfolio kills conversions.</w:t>
       </w:r>
     </w:p>
@@ -955,7 +964,6 @@
         </w:numPr>
       </w:pPr>
       <w:r>
-        <w:lastRenderedPageBreak/>
         <w:t>Lighthouse scores</w:t>
       </w:r>
     </w:p>
@@ -964,6 +972,7 @@
         <w:t>Your redesign will naturally improve performance if you modularize and optimize.</w:t>
       </w:r>
     </w:p>
+    <w:p/>
     <w:p>
       <w:r>
         <w:t xml:space="preserve">9. </w:t>
@@ -1120,6 +1129,7 @@
         <w:t>What to rebuild from scratch</w:t>
       </w:r>
     </w:p>
+    <w:p/>
     <w:p>
       <w:r>
         <w:t xml:space="preserve">10. </w:t>
@@ -1171,6 +1181,7 @@
         </w:numPr>
       </w:pPr>
       <w:r>
+        <w:lastRenderedPageBreak/>
         <w:t>Does it reflect your growth, your architecture mindset, your motion design philosophy?</w:t>
       </w:r>
     </w:p>
@@ -1200,6 +1211,13 @@
       <w:r>
         <w:t>Your brand is evolving — your site should evolve with it.</w:t>
       </w:r>
+    </w:p>
+    <w:p>
+      <w:pPr>
+        <w:rPr>
+          <w:rFonts w:ascii="Segoe UI Emoji" w:hAnsi="Segoe UI Emoji" w:cs="Segoe UI Emoji"/>
+        </w:rPr>
+      </w:pPr>
     </w:p>
     <w:p>
       <w:r>
@@ -1276,7 +1294,6 @@
         </w:numPr>
       </w:pPr>
       <w:r>
-        <w:lastRenderedPageBreak/>
         <w:t>A list of new features to add</w:t>
       </w:r>
     </w:p>

</xml_diff>